<commit_message>
Cambios en los tests de aceptación
</commit_message>
<xml_diff>
--- a/Tests de aceptación e informes de bugs intencionales/Acceptance test - adrcanfer.docx
+++ b/Tests de aceptación e informes de bugs intencionales/Acceptance test - adrcanfer.docx
@@ -597,6 +597,7 @@
           <w:docPartUnique/>
         </w:docPartObj>
       </w:sdtPr>
+      <w:sdtEndPr/>
       <w:sdtContent>
         <w:p>
           <w:pPr>
@@ -615,7 +616,7 @@
             <w:rPr>
               <w:rFonts w:eastAsiaTheme="minorEastAsia"/>
               <w:noProof/>
-              <w:lang w:val="en-US"/>
+              <w:lang w:val="es-ES" w:eastAsia="es-ES"/>
             </w:rPr>
           </w:pPr>
           <w:r>
@@ -627,13 +628,13 @@
           <w:r>
             <w:fldChar w:fldCharType="separate"/>
           </w:r>
-          <w:hyperlink w:anchor="_Toc479610162" w:history="1">
+          <w:hyperlink w:anchor="_Toc515446988" w:history="1">
             <w:r>
               <w:rPr>
                 <w:rStyle w:val="Hipervnculo"/>
                 <w:noProof/>
               </w:rPr>
-              <w:t>Use case &lt;CODE&gt; &lt;NAME&gt;</w:t>
+              <w:t>Use case 001: An actor who is not authenticated must be able to register as a sponsor.</w:t>
             </w:r>
             <w:r>
               <w:rPr>
@@ -654,7 +655,7 @@
                 <w:noProof/>
                 <w:webHidden/>
               </w:rPr>
-              <w:instrText xml:space="preserve"> PAGEREF _Toc479610162 \h </w:instrText>
+              <w:instrText xml:space="preserve"> PAGEREF _Toc515446988 \h </w:instrText>
             </w:r>
             <w:r>
               <w:rPr>
@@ -674,7 +675,7 @@
                 <w:noProof/>
                 <w:webHidden/>
               </w:rPr>
-              <w:t>2</w:t>
+              <w:t>3</w:t>
             </w:r>
             <w:r>
               <w:rPr>
@@ -694,16 +695,30 @@
             <w:rPr>
               <w:rFonts w:eastAsiaTheme="minorEastAsia"/>
               <w:noProof/>
-              <w:lang w:val="en-US"/>
+              <w:lang w:val="es-ES" w:eastAsia="es-ES"/>
             </w:rPr>
           </w:pPr>
-          <w:hyperlink w:anchor="_Toc479610163" w:history="1">
+          <w:hyperlink w:anchor="_Toc515446989" w:history="1">
             <w:r>
               <w:rPr>
                 <w:rStyle w:val="Hipervnculo"/>
                 <w:noProof/>
               </w:rPr>
-              <w:t>Additional tests</w:t>
+              <w:t>Use case 002: An actor who is not authenticated must be a</w:t>
+            </w:r>
+            <w:r>
+              <w:rPr>
+                <w:rStyle w:val="Hipervnculo"/>
+                <w:noProof/>
+              </w:rPr>
+              <w:t>b</w:t>
+            </w:r>
+            <w:r>
+              <w:rPr>
+                <w:rStyle w:val="Hipervnculo"/>
+                <w:noProof/>
+              </w:rPr>
+              <w:t>le to register as a driver.</w:t>
             </w:r>
             <w:r>
               <w:rPr>
@@ -724,7 +739,7 @@
                 <w:noProof/>
                 <w:webHidden/>
               </w:rPr>
-              <w:instrText xml:space="preserve"> PAGEREF _Toc479610163 \h </w:instrText>
+              <w:instrText xml:space="preserve"> PAGEREF _Toc515446989 \h </w:instrText>
             </w:r>
             <w:r>
               <w:rPr>
@@ -744,7 +759,651 @@
                 <w:noProof/>
                 <w:webHidden/>
               </w:rPr>
-              <w:t>3</w:t>
+              <w:t>7</w:t>
+            </w:r>
+            <w:r>
+              <w:rPr>
+                <w:noProof/>
+                <w:webHidden/>
+              </w:rPr>
+              <w:fldChar w:fldCharType="end"/>
+            </w:r>
+          </w:hyperlink>
+        </w:p>
+        <w:p>
+          <w:pPr>
+            <w:pStyle w:val="TDC1"/>
+            <w:tabs>
+              <w:tab w:val="right" w:leader="dot" w:pos="9016"/>
+            </w:tabs>
+            <w:rPr>
+              <w:rFonts w:eastAsiaTheme="minorEastAsia"/>
+              <w:noProof/>
+              <w:lang w:val="es-ES" w:eastAsia="es-ES"/>
+            </w:rPr>
+          </w:pPr>
+          <w:hyperlink w:anchor="_Toc515446990" w:history="1">
+            <w:r>
+              <w:rPr>
+                <w:rStyle w:val="Hipervnculo"/>
+                <w:noProof/>
+              </w:rPr>
+              <w:t>Use case 003: A sponsor wishes to edit his profile</w:t>
+            </w:r>
+            <w:r>
+              <w:rPr>
+                <w:noProof/>
+                <w:webHidden/>
+              </w:rPr>
+              <w:tab/>
+            </w:r>
+            <w:r>
+              <w:rPr>
+                <w:noProof/>
+                <w:webHidden/>
+              </w:rPr>
+              <w:fldChar w:fldCharType="begin"/>
+            </w:r>
+            <w:r>
+              <w:rPr>
+                <w:noProof/>
+                <w:webHidden/>
+              </w:rPr>
+              <w:instrText xml:space="preserve"> PAGEREF _Toc515446990 \h </w:instrText>
+            </w:r>
+            <w:r>
+              <w:rPr>
+                <w:noProof/>
+                <w:webHidden/>
+              </w:rPr>
+            </w:r>
+            <w:r>
+              <w:rPr>
+                <w:noProof/>
+                <w:webHidden/>
+              </w:rPr>
+              <w:fldChar w:fldCharType="separate"/>
+            </w:r>
+            <w:r>
+              <w:rPr>
+                <w:noProof/>
+                <w:webHidden/>
+              </w:rPr>
+              <w:t>11</w:t>
+            </w:r>
+            <w:r>
+              <w:rPr>
+                <w:noProof/>
+                <w:webHidden/>
+              </w:rPr>
+              <w:fldChar w:fldCharType="end"/>
+            </w:r>
+          </w:hyperlink>
+        </w:p>
+        <w:p>
+          <w:pPr>
+            <w:pStyle w:val="TDC1"/>
+            <w:tabs>
+              <w:tab w:val="right" w:leader="dot" w:pos="9016"/>
+            </w:tabs>
+            <w:rPr>
+              <w:rFonts w:eastAsiaTheme="minorEastAsia"/>
+              <w:noProof/>
+              <w:lang w:val="es-ES" w:eastAsia="es-ES"/>
+            </w:rPr>
+          </w:pPr>
+          <w:hyperlink w:anchor="_Toc515446991" w:history="1">
+            <w:r>
+              <w:rPr>
+                <w:rStyle w:val="Hipervnculo"/>
+                <w:noProof/>
+              </w:rPr>
+              <w:t>Use case 004: A driver wishes to edit his profile</w:t>
+            </w:r>
+            <w:r>
+              <w:rPr>
+                <w:noProof/>
+                <w:webHidden/>
+              </w:rPr>
+              <w:tab/>
+            </w:r>
+            <w:r>
+              <w:rPr>
+                <w:noProof/>
+                <w:webHidden/>
+              </w:rPr>
+              <w:fldChar w:fldCharType="begin"/>
+            </w:r>
+            <w:r>
+              <w:rPr>
+                <w:noProof/>
+                <w:webHidden/>
+              </w:rPr>
+              <w:instrText xml:space="preserve"> PAGEREF _Toc515446991 \h </w:instrText>
+            </w:r>
+            <w:r>
+              <w:rPr>
+                <w:noProof/>
+                <w:webHidden/>
+              </w:rPr>
+            </w:r>
+            <w:r>
+              <w:rPr>
+                <w:noProof/>
+                <w:webHidden/>
+              </w:rPr>
+              <w:fldChar w:fldCharType="separate"/>
+            </w:r>
+            <w:r>
+              <w:rPr>
+                <w:noProof/>
+                <w:webHidden/>
+              </w:rPr>
+              <w:t>13</w:t>
+            </w:r>
+            <w:r>
+              <w:rPr>
+                <w:noProof/>
+                <w:webHidden/>
+              </w:rPr>
+              <w:fldChar w:fldCharType="end"/>
+            </w:r>
+          </w:hyperlink>
+        </w:p>
+        <w:p>
+          <w:pPr>
+            <w:pStyle w:val="TDC1"/>
+            <w:tabs>
+              <w:tab w:val="right" w:leader="dot" w:pos="9016"/>
+            </w:tabs>
+            <w:rPr>
+              <w:rFonts w:eastAsiaTheme="minorEastAsia"/>
+              <w:noProof/>
+              <w:lang w:val="es-ES" w:eastAsia="es-ES"/>
+            </w:rPr>
+          </w:pPr>
+          <w:hyperlink w:anchor="_Toc515446992" w:history="1">
+            <w:r>
+              <w:rPr>
+                <w:rStyle w:val="Hipervnculo"/>
+                <w:noProof/>
+              </w:rPr>
+              <w:t>Use case 005: Create a sponsorship</w:t>
+            </w:r>
+            <w:r>
+              <w:rPr>
+                <w:noProof/>
+                <w:webHidden/>
+              </w:rPr>
+              <w:tab/>
+            </w:r>
+            <w:r>
+              <w:rPr>
+                <w:noProof/>
+                <w:webHidden/>
+              </w:rPr>
+              <w:fldChar w:fldCharType="begin"/>
+            </w:r>
+            <w:r>
+              <w:rPr>
+                <w:noProof/>
+                <w:webHidden/>
+              </w:rPr>
+              <w:instrText xml:space="preserve"> PAGEREF _Toc515446992 \h </w:instrText>
+            </w:r>
+            <w:r>
+              <w:rPr>
+                <w:noProof/>
+                <w:webHidden/>
+              </w:rPr>
+            </w:r>
+            <w:r>
+              <w:rPr>
+                <w:noProof/>
+                <w:webHidden/>
+              </w:rPr>
+              <w:fldChar w:fldCharType="separate"/>
+            </w:r>
+            <w:r>
+              <w:rPr>
+                <w:noProof/>
+                <w:webHidden/>
+              </w:rPr>
+              <w:t>16</w:t>
+            </w:r>
+            <w:r>
+              <w:rPr>
+                <w:noProof/>
+                <w:webHidden/>
+              </w:rPr>
+              <w:fldChar w:fldCharType="end"/>
+            </w:r>
+          </w:hyperlink>
+        </w:p>
+        <w:p>
+          <w:pPr>
+            <w:pStyle w:val="TDC1"/>
+            <w:tabs>
+              <w:tab w:val="right" w:leader="dot" w:pos="9016"/>
+            </w:tabs>
+            <w:rPr>
+              <w:rFonts w:eastAsiaTheme="minorEastAsia"/>
+              <w:noProof/>
+              <w:lang w:val="es-ES" w:eastAsia="es-ES"/>
+            </w:rPr>
+          </w:pPr>
+          <w:hyperlink w:anchor="_Toc515446993" w:history="1">
+            <w:r>
+              <w:rPr>
+                <w:rStyle w:val="Hipervnculo"/>
+                <w:noProof/>
+              </w:rPr>
+              <w:t>Use case 006: Delete a sponsorship</w:t>
+            </w:r>
+            <w:r>
+              <w:rPr>
+                <w:noProof/>
+                <w:webHidden/>
+              </w:rPr>
+              <w:tab/>
+            </w:r>
+            <w:r>
+              <w:rPr>
+                <w:noProof/>
+                <w:webHidden/>
+              </w:rPr>
+              <w:fldChar w:fldCharType="begin"/>
+            </w:r>
+            <w:r>
+              <w:rPr>
+                <w:noProof/>
+                <w:webHidden/>
+              </w:rPr>
+              <w:instrText xml:space="preserve"> PAGEREF _Toc515446993 \h </w:instrText>
+            </w:r>
+            <w:r>
+              <w:rPr>
+                <w:noProof/>
+                <w:webHidden/>
+              </w:rPr>
+            </w:r>
+            <w:r>
+              <w:rPr>
+                <w:noProof/>
+                <w:webHidden/>
+              </w:rPr>
+              <w:fldChar w:fldCharType="separate"/>
+            </w:r>
+            <w:r>
+              <w:rPr>
+                <w:noProof/>
+                <w:webHidden/>
+              </w:rPr>
+              <w:t>19</w:t>
+            </w:r>
+            <w:r>
+              <w:rPr>
+                <w:noProof/>
+                <w:webHidden/>
+              </w:rPr>
+              <w:fldChar w:fldCharType="end"/>
+            </w:r>
+          </w:hyperlink>
+        </w:p>
+        <w:p>
+          <w:pPr>
+            <w:pStyle w:val="TDC1"/>
+            <w:tabs>
+              <w:tab w:val="right" w:leader="dot" w:pos="9016"/>
+            </w:tabs>
+            <w:rPr>
+              <w:rFonts w:eastAsiaTheme="minorEastAsia"/>
+              <w:noProof/>
+              <w:lang w:val="es-ES" w:eastAsia="es-ES"/>
+            </w:rPr>
+          </w:pPr>
+          <w:hyperlink w:anchor="_Toc515446994" w:history="1">
+            <w:r>
+              <w:rPr>
+                <w:rStyle w:val="Hipervnculo"/>
+                <w:noProof/>
+              </w:rPr>
+              <w:t>Use case 007: Cancel a sponsorship</w:t>
+            </w:r>
+            <w:r>
+              <w:rPr>
+                <w:noProof/>
+                <w:webHidden/>
+              </w:rPr>
+              <w:tab/>
+            </w:r>
+            <w:r>
+              <w:rPr>
+                <w:noProof/>
+                <w:webHidden/>
+              </w:rPr>
+              <w:fldChar w:fldCharType="begin"/>
+            </w:r>
+            <w:r>
+              <w:rPr>
+                <w:noProof/>
+                <w:webHidden/>
+              </w:rPr>
+              <w:instrText xml:space="preserve"> PAGEREF _Toc515446994 \h </w:instrText>
+            </w:r>
+            <w:r>
+              <w:rPr>
+                <w:noProof/>
+                <w:webHidden/>
+              </w:rPr>
+            </w:r>
+            <w:r>
+              <w:rPr>
+                <w:noProof/>
+                <w:webHidden/>
+              </w:rPr>
+              <w:fldChar w:fldCharType="separate"/>
+            </w:r>
+            <w:r>
+              <w:rPr>
+                <w:noProof/>
+                <w:webHidden/>
+              </w:rPr>
+              <w:t>21</w:t>
+            </w:r>
+            <w:r>
+              <w:rPr>
+                <w:noProof/>
+                <w:webHidden/>
+              </w:rPr>
+              <w:fldChar w:fldCharType="end"/>
+            </w:r>
+          </w:hyperlink>
+        </w:p>
+        <w:p>
+          <w:pPr>
+            <w:pStyle w:val="TDC1"/>
+            <w:tabs>
+              <w:tab w:val="right" w:leader="dot" w:pos="9016"/>
+            </w:tabs>
+            <w:rPr>
+              <w:rFonts w:eastAsiaTheme="minorEastAsia"/>
+              <w:noProof/>
+              <w:lang w:val="es-ES" w:eastAsia="es-ES"/>
+            </w:rPr>
+          </w:pPr>
+          <w:hyperlink w:anchor="_Toc515446995" w:history="1">
+            <w:r>
+              <w:rPr>
+                <w:rStyle w:val="Hipervnculo"/>
+                <w:noProof/>
+              </w:rPr>
+              <w:t>Use case 008: Accept or delete a sponsorship by an admin</w:t>
+            </w:r>
+            <w:r>
+              <w:rPr>
+                <w:noProof/>
+                <w:webHidden/>
+              </w:rPr>
+              <w:tab/>
+            </w:r>
+            <w:r>
+              <w:rPr>
+                <w:noProof/>
+                <w:webHidden/>
+              </w:rPr>
+              <w:fldChar w:fldCharType="begin"/>
+            </w:r>
+            <w:r>
+              <w:rPr>
+                <w:noProof/>
+                <w:webHidden/>
+              </w:rPr>
+              <w:instrText xml:space="preserve"> PAGEREF _Toc515446995 \h </w:instrText>
+            </w:r>
+            <w:r>
+              <w:rPr>
+                <w:noProof/>
+                <w:webHidden/>
+              </w:rPr>
+            </w:r>
+            <w:r>
+              <w:rPr>
+                <w:noProof/>
+                <w:webHidden/>
+              </w:rPr>
+              <w:fldChar w:fldCharType="separate"/>
+            </w:r>
+            <w:r>
+              <w:rPr>
+                <w:noProof/>
+                <w:webHidden/>
+              </w:rPr>
+              <w:t>23</w:t>
+            </w:r>
+            <w:r>
+              <w:rPr>
+                <w:noProof/>
+                <w:webHidden/>
+              </w:rPr>
+              <w:fldChar w:fldCharType="end"/>
+            </w:r>
+          </w:hyperlink>
+        </w:p>
+        <w:p>
+          <w:pPr>
+            <w:pStyle w:val="TDC1"/>
+            <w:tabs>
+              <w:tab w:val="right" w:leader="dot" w:pos="9016"/>
+            </w:tabs>
+            <w:rPr>
+              <w:rFonts w:eastAsiaTheme="minorEastAsia"/>
+              <w:noProof/>
+              <w:lang w:val="es-ES" w:eastAsia="es-ES"/>
+            </w:rPr>
+          </w:pPr>
+          <w:hyperlink w:anchor="_Toc515446996" w:history="1">
+            <w:r>
+              <w:rPr>
+                <w:rStyle w:val="Hipervnculo"/>
+                <w:noProof/>
+              </w:rPr>
+              <w:t>Use case 009: Write and edit a review</w:t>
+            </w:r>
+            <w:r>
+              <w:rPr>
+                <w:noProof/>
+                <w:webHidden/>
+              </w:rPr>
+              <w:tab/>
+            </w:r>
+            <w:r>
+              <w:rPr>
+                <w:noProof/>
+                <w:webHidden/>
+              </w:rPr>
+              <w:fldChar w:fldCharType="begin"/>
+            </w:r>
+            <w:r>
+              <w:rPr>
+                <w:noProof/>
+                <w:webHidden/>
+              </w:rPr>
+              <w:instrText xml:space="preserve"> PAGEREF _Toc515446996 \h </w:instrText>
+            </w:r>
+            <w:r>
+              <w:rPr>
+                <w:noProof/>
+                <w:webHidden/>
+              </w:rPr>
+            </w:r>
+            <w:r>
+              <w:rPr>
+                <w:noProof/>
+                <w:webHidden/>
+              </w:rPr>
+              <w:fldChar w:fldCharType="separate"/>
+            </w:r>
+            <w:r>
+              <w:rPr>
+                <w:noProof/>
+                <w:webHidden/>
+              </w:rPr>
+              <w:t>25</w:t>
+            </w:r>
+            <w:r>
+              <w:rPr>
+                <w:noProof/>
+                <w:webHidden/>
+              </w:rPr>
+              <w:fldChar w:fldCharType="end"/>
+            </w:r>
+          </w:hyperlink>
+        </w:p>
+        <w:p>
+          <w:pPr>
+            <w:pStyle w:val="TDC1"/>
+            <w:tabs>
+              <w:tab w:val="right" w:leader="dot" w:pos="9016"/>
+            </w:tabs>
+            <w:rPr>
+              <w:rFonts w:eastAsiaTheme="minorEastAsia"/>
+              <w:noProof/>
+              <w:lang w:val="es-ES" w:eastAsia="es-ES"/>
+            </w:rPr>
+          </w:pPr>
+          <w:hyperlink w:anchor="_Toc515446997" w:history="1">
+            <w:r>
+              <w:rPr>
+                <w:rStyle w:val="Hipervnculo"/>
+                <w:noProof/>
+              </w:rPr>
+              <w:t>Use case 010: List revi</w:t>
+            </w:r>
+            <w:r>
+              <w:rPr>
+                <w:rStyle w:val="Hipervnculo"/>
+                <w:noProof/>
+              </w:rPr>
+              <w:t>e</w:t>
+            </w:r>
+            <w:r>
+              <w:rPr>
+                <w:rStyle w:val="Hipervnculo"/>
+                <w:noProof/>
+              </w:rPr>
+              <w:t>ws</w:t>
+            </w:r>
+            <w:r>
+              <w:rPr>
+                <w:noProof/>
+                <w:webHidden/>
+              </w:rPr>
+              <w:tab/>
+            </w:r>
+            <w:r>
+              <w:rPr>
+                <w:noProof/>
+                <w:webHidden/>
+              </w:rPr>
+              <w:fldChar w:fldCharType="begin"/>
+            </w:r>
+            <w:r>
+              <w:rPr>
+                <w:noProof/>
+                <w:webHidden/>
+              </w:rPr>
+              <w:instrText xml:space="preserve"> PAGEREF _Toc515446997 \h </w:instrText>
+            </w:r>
+            <w:r>
+              <w:rPr>
+                <w:noProof/>
+                <w:webHidden/>
+              </w:rPr>
+            </w:r>
+            <w:r>
+              <w:rPr>
+                <w:noProof/>
+                <w:webHidden/>
+              </w:rPr>
+              <w:fldChar w:fldCharType="separate"/>
+            </w:r>
+            <w:r>
+              <w:rPr>
+                <w:noProof/>
+                <w:webHidden/>
+              </w:rPr>
+              <w:t>28</w:t>
+            </w:r>
+            <w:r>
+              <w:rPr>
+                <w:noProof/>
+                <w:webHidden/>
+              </w:rPr>
+              <w:fldChar w:fldCharType="end"/>
+            </w:r>
+          </w:hyperlink>
+        </w:p>
+        <w:p>
+          <w:pPr>
+            <w:pStyle w:val="TDC1"/>
+            <w:tabs>
+              <w:tab w:val="right" w:leader="dot" w:pos="9016"/>
+            </w:tabs>
+            <w:rPr>
+              <w:rFonts w:eastAsiaTheme="minorEastAsia"/>
+              <w:noProof/>
+              <w:lang w:val="es-ES" w:eastAsia="es-ES"/>
+            </w:rPr>
+          </w:pPr>
+          <w:hyperlink w:anchor="_Toc515446998" w:history="1">
+            <w:r>
+              <w:rPr>
+                <w:rStyle w:val="Hipervnculo"/>
+                <w:noProof/>
+              </w:rPr>
+              <w:t>Use case 011: List and delete flagged reviews</w:t>
+            </w:r>
+            <w:r>
+              <w:rPr>
+                <w:noProof/>
+                <w:webHidden/>
+              </w:rPr>
+              <w:tab/>
+            </w:r>
+            <w:r>
+              <w:rPr>
+                <w:noProof/>
+                <w:webHidden/>
+              </w:rPr>
+              <w:fldChar w:fldCharType="begin"/>
+            </w:r>
+            <w:r>
+              <w:rPr>
+                <w:noProof/>
+                <w:webHidden/>
+              </w:rPr>
+              <w:instrText xml:space="preserve"> PAGEREF _Toc515446998 \h </w:instrText>
+            </w:r>
+            <w:r>
+              <w:rPr>
+                <w:noProof/>
+                <w:webHidden/>
+              </w:rPr>
+            </w:r>
+            <w:r>
+              <w:rPr>
+                <w:noProof/>
+                <w:webHidden/>
+              </w:rPr>
+              <w:fldChar w:fldCharType="separate"/>
+            </w:r>
+            <w:r>
+              <w:rPr>
+                <w:noProof/>
+                <w:webHidden/>
+              </w:rPr>
+              <w:t>30</w:t>
             </w:r>
             <w:r>
               <w:rPr>
@@ -789,7 +1448,7 @@
         <w:pStyle w:val="Ttulo1"/>
       </w:pPr>
       <w:bookmarkStart w:id="1" w:name="_Toc513059264"/>
-      <w:bookmarkStart w:id="2" w:name="_Toc479610163"/>
+      <w:bookmarkStart w:id="2" w:name="_Toc515446988"/>
       <w:bookmarkEnd w:id="0"/>
       <w:r>
         <w:lastRenderedPageBreak/>
@@ -814,6 +1473,7 @@
         <w:t>.</w:t>
       </w:r>
       <w:bookmarkEnd w:id="1"/>
+      <w:bookmarkEnd w:id="2"/>
     </w:p>
     <w:p>
       <w:r>
@@ -2019,6 +2679,12 @@
               </w:rPr>
               <w:t>sponsortest</w:t>
             </w:r>
+            <w:r>
+              <w:rPr>
+                <w:color w:val="auto"/>
+              </w:rPr>
+              <w:t>esp</w:t>
+            </w:r>
             <w:proofErr w:type="spellEnd"/>
             <w:r>
               <w:rPr>
@@ -2055,6 +2721,12 @@
               </w:rPr>
               <w:t>sponsortest</w:t>
             </w:r>
+            <w:r>
+              <w:rPr>
+                <w:color w:val="auto"/>
+              </w:rPr>
+              <w:t>esp</w:t>
+            </w:r>
             <w:proofErr w:type="spellEnd"/>
             <w:r>
               <w:rPr>
@@ -2106,6 +2778,12 @@
                 <w:color w:val="auto"/>
               </w:rPr>
               <w:t>sponsortest</w:t>
+            </w:r>
+            <w:r>
+              <w:rPr>
+                <w:color w:val="auto"/>
+              </w:rPr>
+              <w:t>esp</w:t>
             </w:r>
             <w:proofErr w:type="spellEnd"/>
             <w:r>
@@ -3074,6 +3752,12 @@
               </w:rPr>
               <w:t>sponsortest</w:t>
             </w:r>
+            <w:r>
+              <w:rPr>
+                <w:color w:val="auto"/>
+              </w:rPr>
+              <w:t>esp</w:t>
+            </w:r>
             <w:proofErr w:type="spellEnd"/>
             <w:r>
               <w:rPr>
@@ -3110,6 +3794,12 @@
               </w:rPr>
               <w:t>sponsortest</w:t>
             </w:r>
+            <w:r>
+              <w:rPr>
+                <w:color w:val="auto"/>
+              </w:rPr>
+              <w:t>esp</w:t>
+            </w:r>
             <w:proofErr w:type="spellEnd"/>
             <w:r>
               <w:rPr>
@@ -3161,6 +3851,12 @@
                 <w:color w:val="auto"/>
               </w:rPr>
               <w:t>sponsortest</w:t>
+            </w:r>
+            <w:r>
+              <w:rPr>
+                <w:color w:val="auto"/>
+              </w:rPr>
+              <w:t>esp</w:t>
             </w:r>
             <w:proofErr w:type="spellEnd"/>
             <w:r>
@@ -4147,6 +4843,12 @@
               </w:rPr>
               <w:t>sponsortest</w:t>
             </w:r>
+            <w:r>
+              <w:rPr>
+                <w:color w:val="auto"/>
+              </w:rPr>
+              <w:t>esp</w:t>
+            </w:r>
             <w:proofErr w:type="spellEnd"/>
             <w:r>
               <w:rPr>
@@ -4183,6 +4885,12 @@
               </w:rPr>
               <w:t>sponsortest</w:t>
             </w:r>
+            <w:r>
+              <w:rPr>
+                <w:color w:val="auto"/>
+              </w:rPr>
+              <w:t>esp</w:t>
+            </w:r>
             <w:proofErr w:type="spellEnd"/>
             <w:r>
               <w:rPr>
@@ -4234,6 +4942,12 @@
                 <w:color w:val="auto"/>
               </w:rPr>
               <w:t>sponsortest</w:t>
+            </w:r>
+            <w:r>
+              <w:rPr>
+                <w:color w:val="auto"/>
+              </w:rPr>
+              <w:t>esp</w:t>
             </w:r>
             <w:proofErr w:type="spellEnd"/>
             <w:r>
@@ -5309,6 +6023,12 @@
               </w:rPr>
               <w:t>sponsortest</w:t>
             </w:r>
+            <w:r>
+              <w:rPr>
+                <w:color w:val="auto"/>
+              </w:rPr>
+              <w:t>esp</w:t>
+            </w:r>
             <w:proofErr w:type="spellEnd"/>
             <w:r>
               <w:rPr>
@@ -5345,6 +6065,12 @@
               </w:rPr>
               <w:t>sponsortest</w:t>
             </w:r>
+            <w:r>
+              <w:rPr>
+                <w:color w:val="auto"/>
+              </w:rPr>
+              <w:t>esp</w:t>
+            </w:r>
             <w:proofErr w:type="spellEnd"/>
             <w:r>
               <w:rPr>
@@ -5396,6 +6122,12 @@
                 <w:color w:val="auto"/>
               </w:rPr>
               <w:t>sponsortest</w:t>
+            </w:r>
+            <w:r>
+              <w:rPr>
+                <w:color w:val="auto"/>
+              </w:rPr>
+              <w:t>esp</w:t>
             </w:r>
             <w:proofErr w:type="spellEnd"/>
             <w:r>
@@ -6448,6 +7180,12 @@
               </w:rPr>
               <w:t>sponsortest</w:t>
             </w:r>
+            <w:r>
+              <w:rPr>
+                <w:color w:val="auto"/>
+              </w:rPr>
+              <w:t>esp</w:t>
+            </w:r>
             <w:proofErr w:type="spellEnd"/>
             <w:r>
               <w:rPr>
@@ -6482,59 +7220,77 @@
               <w:rPr>
                 <w:color w:val="auto"/>
               </w:rPr>
+              <w:t>sponsortes</w:t>
+            </w:r>
+            <w:r>
+              <w:rPr>
+                <w:color w:val="auto"/>
+              </w:rPr>
+              <w:t>t</w:t>
+            </w:r>
+            <w:r>
+              <w:rPr>
+                <w:color w:val="auto"/>
+              </w:rPr>
+              <w:t>esp</w:t>
+            </w:r>
+            <w:proofErr w:type="spellEnd"/>
+            <w:r>
+              <w:rPr>
+                <w:color w:val="auto"/>
+              </w:rPr>
+              <w:t xml:space="preserve">”, </w:t>
+            </w:r>
+            <w:proofErr w:type="spellStart"/>
+            <w:r>
+              <w:rPr>
+                <w:b/>
+                <w:color w:val="auto"/>
+              </w:rPr>
+              <w:t>confirmar</w:t>
+            </w:r>
+            <w:proofErr w:type="spellEnd"/>
+            <w:r>
+              <w:rPr>
+                <w:b/>
+                <w:color w:val="auto"/>
+              </w:rPr>
+              <w:t xml:space="preserve"> </w:t>
+            </w:r>
+            <w:proofErr w:type="spellStart"/>
+            <w:r>
+              <w:rPr>
+                <w:b/>
+                <w:color w:val="auto"/>
+              </w:rPr>
+              <w:t>contraseña</w:t>
+            </w:r>
+            <w:proofErr w:type="spellEnd"/>
+            <w:r>
+              <w:rPr>
+                <w:b/>
+                <w:color w:val="auto"/>
+              </w:rPr>
+              <w:t>:</w:t>
+            </w:r>
+            <w:r>
+              <w:rPr>
+                <w:color w:val="auto"/>
+              </w:rPr>
+              <w:t xml:space="preserve"> “</w:t>
+            </w:r>
+            <w:proofErr w:type="spellStart"/>
+            <w:r>
+              <w:rPr>
+                <w:color w:val="auto"/>
+              </w:rPr>
               <w:t>sponsortest</w:t>
             </w:r>
-            <w:proofErr w:type="spellEnd"/>
-            <w:r>
-              <w:rPr>
-                <w:color w:val="auto"/>
-              </w:rPr>
-              <w:t xml:space="preserve">”, </w:t>
-            </w:r>
-            <w:proofErr w:type="spellStart"/>
-            <w:r>
-              <w:rPr>
-                <w:b/>
-                <w:color w:val="auto"/>
-              </w:rPr>
-              <w:t>confirmar</w:t>
-            </w:r>
-            <w:proofErr w:type="spellEnd"/>
-            <w:r>
-              <w:rPr>
-                <w:b/>
-                <w:color w:val="auto"/>
-              </w:rPr>
-              <w:t xml:space="preserve"> </w:t>
-            </w:r>
-            <w:proofErr w:type="spellStart"/>
-            <w:r>
-              <w:rPr>
-                <w:b/>
-                <w:color w:val="auto"/>
-              </w:rPr>
-              <w:t>contraseña</w:t>
-            </w:r>
-            <w:proofErr w:type="spellEnd"/>
-            <w:r>
-              <w:rPr>
-                <w:b/>
-                <w:color w:val="auto"/>
-              </w:rPr>
-              <w:t>:</w:t>
-            </w:r>
-            <w:r>
-              <w:rPr>
-                <w:color w:val="auto"/>
-              </w:rPr>
-              <w:t xml:space="preserve"> “</w:t>
-            </w:r>
-            <w:proofErr w:type="spellStart"/>
-            <w:r>
-              <w:rPr>
-                <w:color w:val="auto"/>
-              </w:rPr>
-              <w:t>sponsortest</w:t>
+            <w:r>
+              <w:rPr>
+                <w:color w:val="auto"/>
+              </w:rPr>
+              <w:t>esp</w:t>
             </w:r>
             <w:proofErr w:type="spellEnd"/>
             <w:r>
@@ -6934,7 +7690,6 @@
       </w:tr>
     </w:tbl>
     <w:p/>
-    <w:bookmarkEnd w:id="2"/>
     <w:p>
       <w:r>
         <w:br w:type="page"/>
@@ -6944,6 +7699,7 @@
       <w:pPr>
         <w:pStyle w:val="Ttulo1"/>
       </w:pPr>
+      <w:bookmarkStart w:id="3" w:name="_Toc515446989"/>
       <w:r>
         <w:lastRenderedPageBreak/>
         <w:t>Use case 00</w:t>
@@ -6966,6 +7722,7 @@
       <w:r>
         <w:t>.</w:t>
       </w:r>
+      <w:bookmarkEnd w:id="3"/>
     </w:p>
     <w:p>
       <w:r>
@@ -8246,6 +9003,12 @@
               </w:rPr>
               <w:t>test</w:t>
             </w:r>
+            <w:r>
+              <w:rPr>
+                <w:color w:val="auto"/>
+              </w:rPr>
+              <w:t>esp</w:t>
+            </w:r>
             <w:proofErr w:type="spellEnd"/>
             <w:r>
               <w:rPr>
@@ -8287,6 +9050,12 @@
                 <w:color w:val="auto"/>
               </w:rPr>
               <w:t>test</w:t>
+            </w:r>
+            <w:r>
+              <w:rPr>
+                <w:color w:val="auto"/>
+              </w:rPr>
+              <w:t>esp</w:t>
             </w:r>
             <w:proofErr w:type="spellEnd"/>
             <w:r>
@@ -9034,7 +9803,19 @@
               <w:rPr>
                 <w:color w:val="auto"/>
               </w:rPr>
-              <w:t xml:space="preserve"> “&lt;script&gt; alert(‘Hacked); &lt;/script&gt;’”, </w:t>
+              <w:t xml:space="preserve"> “&lt;script&gt; alert(‘Hacked</w:t>
+            </w:r>
+            <w:r>
+              <w:rPr>
+                <w:color w:val="auto"/>
+              </w:rPr>
+              <w:t>’</w:t>
+            </w:r>
+            <w:r>
+              <w:rPr>
+                <w:color w:val="auto"/>
+              </w:rPr>
+              <w:t xml:space="preserve">); &lt;/script&gt;’”, </w:t>
             </w:r>
             <w:r>
               <w:rPr>
@@ -9498,6 +10279,12 @@
               </w:rPr>
               <w:t>drivertest</w:t>
             </w:r>
+            <w:r>
+              <w:rPr>
+                <w:color w:val="auto"/>
+              </w:rPr>
+              <w:t>esp</w:t>
+            </w:r>
             <w:proofErr w:type="spellEnd"/>
             <w:r>
               <w:rPr>
@@ -9534,6 +10321,12 @@
               </w:rPr>
               <w:t>drivertest</w:t>
             </w:r>
+            <w:r>
+              <w:rPr>
+                <w:color w:val="auto"/>
+              </w:rPr>
+              <w:t>esp</w:t>
+            </w:r>
             <w:proofErr w:type="spellEnd"/>
             <w:r>
               <w:rPr>
@@ -9585,6 +10378,12 @@
                 <w:color w:val="auto"/>
               </w:rPr>
               <w:t>drivertest</w:t>
+            </w:r>
+            <w:r>
+              <w:rPr>
+                <w:color w:val="auto"/>
+              </w:rPr>
+              <w:t>esp</w:t>
             </w:r>
             <w:proofErr w:type="spellEnd"/>
             <w:r>
@@ -10717,6 +11516,12 @@
               </w:rPr>
               <w:t>drivertest</w:t>
             </w:r>
+            <w:r>
+              <w:rPr>
+                <w:color w:val="auto"/>
+              </w:rPr>
+              <w:t>esp</w:t>
+            </w:r>
             <w:proofErr w:type="spellEnd"/>
             <w:r>
               <w:rPr>
@@ -10753,6 +11558,12 @@
               </w:rPr>
               <w:t>drivertest</w:t>
             </w:r>
+            <w:r>
+              <w:rPr>
+                <w:color w:val="auto"/>
+              </w:rPr>
+              <w:t>esp</w:t>
+            </w:r>
             <w:proofErr w:type="spellEnd"/>
             <w:r>
               <w:rPr>
@@ -10804,6 +11615,12 @@
                 <w:color w:val="auto"/>
               </w:rPr>
               <w:t>drivertest</w:t>
+            </w:r>
+            <w:r>
+              <w:rPr>
+                <w:color w:val="auto"/>
+              </w:rPr>
+              <w:t>esp</w:t>
             </w:r>
             <w:proofErr w:type="spellEnd"/>
             <w:r>
@@ -11945,6 +12762,12 @@
               </w:rPr>
               <w:t>drivertest</w:t>
             </w:r>
+            <w:r>
+              <w:rPr>
+                <w:color w:val="auto"/>
+              </w:rPr>
+              <w:t>esp</w:t>
+            </w:r>
             <w:proofErr w:type="spellEnd"/>
             <w:r>
               <w:rPr>
@@ -11981,6 +12804,12 @@
               </w:rPr>
               <w:t>drivertest</w:t>
             </w:r>
+            <w:r>
+              <w:rPr>
+                <w:color w:val="auto"/>
+              </w:rPr>
+              <w:t>esp</w:t>
+            </w:r>
             <w:proofErr w:type="spellEnd"/>
             <w:r>
               <w:rPr>
@@ -12032,6 +12861,12 @@
                 <w:color w:val="auto"/>
               </w:rPr>
               <w:t>drivertest</w:t>
+            </w:r>
+            <w:r>
+              <w:rPr>
+                <w:color w:val="auto"/>
+              </w:rPr>
+              <w:t>esp</w:t>
             </w:r>
             <w:proofErr w:type="spellEnd"/>
             <w:r>
@@ -13168,6 +14003,12 @@
               </w:rPr>
               <w:t>drivertest</w:t>
             </w:r>
+            <w:r>
+              <w:rPr>
+                <w:color w:val="auto"/>
+              </w:rPr>
+              <w:t>esp</w:t>
+            </w:r>
             <w:proofErr w:type="spellEnd"/>
             <w:r>
               <w:rPr>
@@ -13204,6 +14045,12 @@
               </w:rPr>
               <w:t>drivertest</w:t>
             </w:r>
+            <w:r>
+              <w:rPr>
+                <w:color w:val="auto"/>
+              </w:rPr>
+              <w:t>esp</w:t>
+            </w:r>
             <w:proofErr w:type="spellEnd"/>
             <w:r>
               <w:rPr>
@@ -13256,6 +14103,14 @@
               </w:rPr>
               <w:t>drivertest</w:t>
             </w:r>
+            <w:r>
+              <w:rPr>
+                <w:color w:val="auto"/>
+              </w:rPr>
+              <w:t>esp</w:t>
+            </w:r>
+            <w:bookmarkStart w:id="4" w:name="_GoBack"/>
+            <w:bookmarkEnd w:id="4"/>
             <w:proofErr w:type="spellEnd"/>
             <w:r>
               <w:rPr>
@@ -13756,6 +14611,7 @@
       <w:pPr>
         <w:pStyle w:val="Ttulo1"/>
       </w:pPr>
+      <w:bookmarkStart w:id="5" w:name="_Toc515446990"/>
       <w:r>
         <w:lastRenderedPageBreak/>
         <w:t>Use case 00</w:t>
@@ -13763,6 +14619,7 @@
       <w:r>
         <w:t>3: A sponsor wishes to edit his profile</w:t>
       </w:r>
+      <w:bookmarkEnd w:id="5"/>
     </w:p>
     <w:p>
       <w:r>
@@ -16664,6 +17521,7 @@
       <w:pPr>
         <w:pStyle w:val="Ttulo1"/>
       </w:pPr>
+      <w:bookmarkStart w:id="6" w:name="_Toc515446991"/>
       <w:r>
         <w:lastRenderedPageBreak/>
         <w:t>Use case 00</w:t>
@@ -16671,6 +17529,7 @@
       <w:r>
         <w:t>4: A driver wishes to edit his profile</w:t>
       </w:r>
+      <w:bookmarkEnd w:id="6"/>
     </w:p>
     <w:p>
       <w:r>
@@ -17965,6 +18824,7 @@
               <w:rPr>
                 <w:rStyle w:val="Textoennegrita"/>
               </w:rPr>
+              <w:lastRenderedPageBreak/>
               <w:t>Expected</w:t>
             </w:r>
           </w:p>
@@ -19536,15 +20396,17 @@
       <w:pPr>
         <w:pStyle w:val="Ttulo1"/>
       </w:pPr>
-      <w:bookmarkStart w:id="3" w:name="_Toc513059272"/>
+      <w:bookmarkStart w:id="7" w:name="_Toc513059272"/>
+      <w:bookmarkStart w:id="8" w:name="_Toc515446992"/>
       <w:r>
         <w:lastRenderedPageBreak/>
         <w:t xml:space="preserve">Use case 005: </w:t>
       </w:r>
-      <w:bookmarkEnd w:id="3"/>
+      <w:bookmarkEnd w:id="7"/>
       <w:r>
         <w:t>Create a sponsorship</w:t>
       </w:r>
+      <w:bookmarkEnd w:id="8"/>
     </w:p>
     <w:p>
       <w:pPr>
@@ -22402,29 +23264,7 @@
                   <w:u w:val="none"/>
                   <w:lang w:val="en-US"/>
                 </w:rPr>
-                <w:t>http://www.seat.es/ofertas/coches-nuev</w:t>
-              </w:r>
-              <w:r>
-                <w:rPr>
-                  <w:rStyle w:val="Hipervnculo"/>
-                  <w:rFonts w:asciiTheme="minorHAnsi" w:hAnsiTheme="minorHAnsi" w:cstheme="minorHAnsi"/>
-                  <w:i w:val="0"/>
-                  <w:color w:val="auto"/>
-                  <w:u w:val="none"/>
-                  <w:lang w:val="en-US"/>
-                </w:rPr>
-                <w:t>o</w:t>
-              </w:r>
-              <w:r>
-                <w:rPr>
-                  <w:rStyle w:val="Hipervnculo"/>
-                  <w:rFonts w:asciiTheme="minorHAnsi" w:hAnsiTheme="minorHAnsi" w:cstheme="minorHAnsi"/>
-                  <w:i w:val="0"/>
-                  <w:color w:val="auto"/>
-                  <w:u w:val="none"/>
-                  <w:lang w:val="en-US"/>
-                </w:rPr>
-                <w:t>s/leon-sc.html</w:t>
+                <w:t>http://www.seat.es/ofertas/coches-nuevos/leon-sc.html</w:t>
               </w:r>
             </w:hyperlink>
             <w:r>
@@ -23114,8 +23954,6 @@
       <w:r>
         <w:t>spons</w:t>
       </w:r>
-      <w:bookmarkStart w:id="4" w:name="_GoBack"/>
-      <w:bookmarkEnd w:id="4"/>
       <w:proofErr w:type="spellEnd"/>
     </w:p>
     <w:tbl>
@@ -23896,10 +24734,12 @@
       <w:pPr>
         <w:pStyle w:val="Ttulo1"/>
       </w:pPr>
+      <w:bookmarkStart w:id="9" w:name="_Toc515446993"/>
       <w:r>
         <w:lastRenderedPageBreak/>
         <w:t>Use case 006: Delete a sponsorship</w:t>
       </w:r>
+      <w:bookmarkEnd w:id="9"/>
     </w:p>
     <w:p>
       <w:pPr>
@@ -24224,7 +25064,7 @@
             </w:pPr>
             <w:r>
               <w:rPr>
-                <w:color w:val="auto"/>
+                <w:noProof/>
               </w:rPr>
               <w:drawing>
                 <wp:inline distT="0" distB="0" distL="0" distR="0" wp14:anchorId="4DB24EDE" wp14:editId="7648B3CF">
@@ -25742,10 +26582,12 @@
       <w:pPr>
         <w:pStyle w:val="Ttulo1"/>
       </w:pPr>
+      <w:bookmarkStart w:id="10" w:name="_Toc515446994"/>
       <w:r>
         <w:lastRenderedPageBreak/>
         <w:t>Use case 007: Cancel a sponsorship</w:t>
       </w:r>
+      <w:bookmarkEnd w:id="10"/>
     </w:p>
     <w:p>
       <w:pPr>
@@ -26078,7 +26920,7 @@
             </w:pPr>
             <w:r>
               <w:rPr>
-                <w:color w:val="auto"/>
+                <w:noProof/>
               </w:rPr>
               <w:drawing>
                 <wp:inline distT="0" distB="0" distL="0" distR="0" wp14:anchorId="2695D41A" wp14:editId="147371F7">
@@ -27718,6 +28560,7 @@
       <w:pPr>
         <w:pStyle w:val="Ttulo1"/>
       </w:pPr>
+      <w:bookmarkStart w:id="11" w:name="_Toc515446995"/>
       <w:r>
         <w:lastRenderedPageBreak/>
         <w:t>Use case 008: Accep</w:t>
@@ -27728,6 +28571,7 @@
       <w:r>
         <w:t xml:space="preserve"> admin</w:t>
       </w:r>
+      <w:bookmarkEnd w:id="11"/>
     </w:p>
     <w:p>
       <w:pPr>
@@ -28084,7 +28928,7 @@
             </w:pPr>
             <w:r>
               <w:rPr>
-                <w:color w:val="auto"/>
+                <w:noProof/>
               </w:rPr>
               <w:drawing>
                 <wp:inline distT="0" distB="0" distL="0" distR="0" wp14:anchorId="230A8E44" wp14:editId="328626E8">
@@ -28943,7 +29787,7 @@
             </w:pPr>
             <w:r>
               <w:rPr>
-                <w:color w:val="auto"/>
+                <w:noProof/>
               </w:rPr>
               <w:lastRenderedPageBreak/>
               <w:drawing>
@@ -29597,6 +30441,7 @@
       <w:pPr>
         <w:pStyle w:val="Ttulo1"/>
       </w:pPr>
+      <w:bookmarkStart w:id="12" w:name="_Toc515446996"/>
       <w:r>
         <w:lastRenderedPageBreak/>
         <w:t>Use case 009: Write a</w:t>
@@ -29607,6 +30452,7 @@
       <w:r>
         <w:t xml:space="preserve"> review</w:t>
       </w:r>
+      <w:bookmarkEnd w:id="12"/>
       <w:r>
         <w:t xml:space="preserve"> </w:t>
       </w:r>
@@ -32344,6 +33190,7 @@
               <w:rPr>
                 <w:rFonts w:asciiTheme="minorHAnsi" w:hAnsiTheme="minorHAnsi" w:cstheme="minorHAnsi"/>
                 <w:i w:val="0"/>
+                <w:noProof/>
                 <w:color w:val="auto"/>
               </w:rPr>
               <w:drawing>
@@ -34344,10 +35191,12 @@
       <w:pPr>
         <w:pStyle w:val="Ttulo1"/>
       </w:pPr>
+      <w:bookmarkStart w:id="13" w:name="_Toc515446997"/>
       <w:r>
         <w:lastRenderedPageBreak/>
         <w:t>Use case 010: List reviews</w:t>
       </w:r>
+      <w:bookmarkEnd w:id="13"/>
     </w:p>
     <w:p>
       <w:pPr>
@@ -36956,6 +37805,7 @@
       <w:pPr>
         <w:pStyle w:val="Ttulo1"/>
       </w:pPr>
+      <w:bookmarkStart w:id="14" w:name="_Toc515446998"/>
       <w:r>
         <w:lastRenderedPageBreak/>
         <w:t xml:space="preserve">Use case 011: </w:t>
@@ -36964,7 +37814,11 @@
         <w:t>List and delete flagged</w:t>
       </w:r>
       <w:r>
-        <w:t xml:space="preserve"> reviews </w:t>
+        <w:t xml:space="preserve"> reviews</w:t>
+      </w:r>
+      <w:bookmarkEnd w:id="14"/>
+      <w:r>
+        <w:t xml:space="preserve"> </w:t>
       </w:r>
     </w:p>
     <w:p>
@@ -37346,7 +38200,7 @@
             </w:pPr>
             <w:r>
               <w:rPr>
-                <w:color w:val="auto"/>
+                <w:noProof/>
               </w:rPr>
               <w:drawing>
                 <wp:inline distT="0" distB="0" distL="0" distR="0" wp14:anchorId="4A901133" wp14:editId="55933AC2">
@@ -40094,7 +40948,7 @@
 </file>
 
 <file path=customXml/itemProps1.xml><?xml version="1.0" encoding="utf-8"?>
-<ds:datastoreItem xmlns:ds="http://schemas.openxmlformats.org/officeDocument/2006/customXml" ds:itemID="{CB6CAE82-263B-49E6-B446-EDA2F0997D21}">
+<ds:datastoreItem xmlns:ds="http://schemas.openxmlformats.org/officeDocument/2006/customXml" ds:itemID="{82C43820-55A2-4E04-9901-E189E6F9AA26}">
   <ds:schemaRefs>
     <ds:schemaRef ds:uri="http://schemas.openxmlformats.org/officeDocument/2006/bibliography"/>
   </ds:schemaRefs>

</xml_diff>